<commit_message>
Remake of a remake
</commit_message>
<xml_diff>
--- a/Voronov_Lab_2_6.docx
+++ b/Voronov_Lab_2_6.docx
@@ -1250,12 +1250,12 @@
           <wp:inline distB="114300" distT="114300" distL="114300" distR="114300">
             <wp:extent cx="5085031" cy="3843338"/>
             <wp:effectExtent b="12700" l="12700" r="12700" t="12700"/>
-            <wp:docPr id="14" name="image3.png"/>
+            <wp:docPr id="14" name="image1.png"/>
             <a:graphic>
               <a:graphicData uri="http://schemas.openxmlformats.org/drawingml/2006/picture">
                 <pic:pic>
                   <pic:nvPicPr>
-                    <pic:cNvPr id="0" name="image3.png"/>
+                    <pic:cNvPr id="0" name="image1.png"/>
                     <pic:cNvPicPr preferRelativeResize="0"/>
                   </pic:nvPicPr>
                   <pic:blipFill>
@@ -1366,12 +1366,12 @@
           <wp:inline distB="114300" distT="114300" distL="114300" distR="114300">
             <wp:extent cx="5087635" cy="3611478"/>
             <wp:effectExtent b="12700" l="12700" r="12700" t="12700"/>
-            <wp:docPr id="13" name="image1.png"/>
+            <wp:docPr id="13" name="image2.png"/>
             <a:graphic>
               <a:graphicData uri="http://schemas.openxmlformats.org/drawingml/2006/picture">
                 <pic:pic>
                   <pic:nvPicPr>
-                    <pic:cNvPr id="0" name="image1.png"/>
+                    <pic:cNvPr id="0" name="image2.png"/>
                     <pic:cNvPicPr preferRelativeResize="0"/>
                   </pic:nvPicPr>
                   <pic:blipFill>
@@ -1480,12 +1480,12 @@
           <wp:inline distB="114300" distT="114300" distL="114300" distR="114300">
             <wp:extent cx="5731200" cy="5245100"/>
             <wp:effectExtent b="12700" l="12700" r="12700" t="12700"/>
-            <wp:docPr id="16" name="image6.png"/>
+            <wp:docPr id="16" name="image5.png"/>
             <a:graphic>
               <a:graphicData uri="http://schemas.openxmlformats.org/drawingml/2006/picture">
                 <pic:pic>
                   <pic:nvPicPr>
-                    <pic:cNvPr id="0" name="image6.png"/>
+                    <pic:cNvPr id="0" name="image5.png"/>
                     <pic:cNvPicPr preferRelativeResize="0"/>
                   </pic:nvPicPr>
                   <pic:blipFill>
@@ -1578,7 +1578,7 @@
     </w:p>
     <w:p>
       <w:pPr>
-        <w:ind w:left="0" w:firstLine="0"/>
+        <w:ind w:left="0" w:firstLine="720"/>
         <w:jc w:val="both"/>
         <w:rPr>
           <w:rFonts w:ascii="Times New Roman" w:cs="Times New Roman" w:eastAsia="Times New Roman" w:hAnsi="Times New Roman"/>
@@ -1593,7 +1593,6 @@
           <w:szCs w:val="28"/>
           <w:rtl w:val="0"/>
         </w:rPr>
-        <w:tab/>
         <w:t xml:space="preserve">64 + 25 = 89</w:t>
       </w:r>
     </w:p>
@@ -1679,12 +1678,12 @@
           <wp:inline distB="114300" distT="114300" distL="114300" distR="114300">
             <wp:extent cx="4826012" cy="3652838"/>
             <wp:effectExtent b="12700" l="12700" r="12700" t="12700"/>
-            <wp:docPr id="15" name="image5.png"/>
+            <wp:docPr id="15" name="image3.png"/>
             <a:graphic>
               <a:graphicData uri="http://schemas.openxmlformats.org/drawingml/2006/picture">
                 <pic:pic>
                   <pic:nvPicPr>
-                    <pic:cNvPr id="0" name="image5.png"/>
+                    <pic:cNvPr id="0" name="image3.png"/>
                     <pic:cNvPicPr preferRelativeResize="0"/>
                   </pic:nvPicPr>
                   <pic:blipFill>
@@ -1777,12 +1776,12 @@
           <wp:inline distB="114300" distT="114300" distL="114300" distR="114300">
             <wp:extent cx="4863938" cy="3677372"/>
             <wp:effectExtent b="12700" l="12700" r="12700" t="12700"/>
-            <wp:docPr id="11" name="image2.png"/>
+            <wp:docPr id="11" name="image6.png"/>
             <a:graphic>
               <a:graphicData uri="http://schemas.openxmlformats.org/drawingml/2006/picture">
                 <pic:pic>
                   <pic:nvPicPr>
-                    <pic:cNvPr id="0" name="image2.png"/>
+                    <pic:cNvPr id="0" name="image6.png"/>
                     <pic:cNvPicPr preferRelativeResize="0"/>
                   </pic:nvPicPr>
                   <pic:blipFill>
@@ -2715,7 +2714,7 @@
 
 <file path=customXML/item1.xml><?xml version="1.0" encoding="utf-8"?>
 <go:gDocsCustomXmlDataStorage xmlns:go="http://customooxmlschemas.google.com/" xmlns:r="http://schemas.openxmlformats.org/officeDocument/2006/relationships">
-  <go:docsCustomData xmlns:go="http://customooxmlschemas.google.com/" roundtripDataSignature="AMtx7miw0qmP0CibEh+fC0Ug506+ZFQa+g==">AMUW2mWvlteq8d0tvhVS6Ij3HSkDy+xIbSWyrTqzDEN5SWetjGyH0R8UMWpRnhyp3vyzl8HuC3JGiLCALyWbwto20Ooi+unvuih9ydZxWq/VhOaVGbj8a17IOhkpmwkKanDCKziSKgiDWx8BS8YZiIaWQj19qFXikWozCyXw3NZCUWiW/q44r5WL5KlIGHL0nvcFBVMBCADL46liV1YDALagpdgpqweTlQ==</go:docsCustomData>
+  <go:docsCustomData xmlns:go="http://customooxmlschemas.google.com/" roundtripDataSignature="AMtx7mjrMXGQQm5GH3XLJpwlsqcmIN5iqw==">AMUW2mVoyMdFsRcDUnlhpd0xYbFXi0MtEIUcwTWlFblSZMr4BcJlRpZj6FnGYshR6KeokD9ROmtNtLvZUcPizoXqz31Za+JRWMUahKB3JV5NEpwt4YJBPokshBp/avzhWTV5sYrvOf2Tkj7vPLOUc0wDfYTBGkhFLuHGC7uuQ11bimKfE7As08AwVOj1Yw7js/YKOpE+c82cb4BkE+3xCjAZc3L7DgQ10w==</go:docsCustomData>
 </go:gDocsCustomXmlDataStorage>
 </file>
 

</xml_diff>